<commit_message>
Updating growth models and removing old ones. Added new contrast comparisons for figure 2B/D
</commit_message>
<xml_diff>
--- a/MS/JEB/Rev_1/Energetics_Sex-reversal_2023_Track_changes.docx
+++ b/MS/JEB/Rev_1/Energetics_Sex-reversal_2023_Track_changes.docx
@@ -28635,12 +28635,12 @@
         <w:tblLook w:val="0420" w:firstRow="1" w:lastRow="0" w:firstColumn="0" w:lastColumn="0" w:noHBand="0" w:noVBand="1"/>
       </w:tblPr>
       <w:tblGrid>
-        <w:gridCol w:w="1360"/>
-        <w:gridCol w:w="1392"/>
+        <w:gridCol w:w="1332"/>
+        <w:gridCol w:w="1363"/>
         <w:gridCol w:w="2350"/>
         <w:gridCol w:w="143"/>
-        <w:gridCol w:w="850"/>
-        <w:gridCol w:w="993"/>
+        <w:gridCol w:w="900"/>
+        <w:gridCol w:w="1000"/>
         <w:gridCol w:w="1134"/>
         <w:gridCol w:w="1559"/>
       </w:tblGrid>
@@ -29613,14 +29613,36 @@
                 <w:szCs w:val="20"/>
               </w:rPr>
             </w:pPr>
-            <w:r>
-              <w:rPr>
-                <w:color w:val="000000"/>
-                <w:sz w:val="20"/>
-                <w:szCs w:val="20"/>
-              </w:rPr>
-              <w:t>0.01</w:t>
-            </w:r>
+            <w:del w:id="577" w:author="Kris.Wild" w:date="2023-04-21T21:23:00Z">
+              <w:r>
+                <w:rPr>
+                  <w:color w:val="000000"/>
+                  <w:sz w:val="20"/>
+                  <w:szCs w:val="20"/>
+                </w:rPr>
+                <w:delText>0.</w:delText>
+              </w:r>
+            </w:del>
+            <w:del w:id="578" w:author="Kris.Wild" w:date="2023-04-21T21:01:00Z">
+              <w:r>
+                <w:rPr>
+                  <w:color w:val="000000"/>
+                  <w:sz w:val="20"/>
+                  <w:szCs w:val="20"/>
+                </w:rPr>
+                <w:delText>01</w:delText>
+              </w:r>
+            </w:del>
+            <w:ins w:id="579" w:author="Kris.Wild" w:date="2023-04-21T21:23:00Z">
+              <w:r>
+                <w:rPr>
+                  <w:color w:val="000000"/>
+                  <w:sz w:val="20"/>
+                  <w:szCs w:val="20"/>
+                </w:rPr>
+                <w:t>3.77</w:t>
+              </w:r>
+            </w:ins>
           </w:p>
         </w:tc>
         <w:tc>
@@ -29646,14 +29668,46 @@
                 <w:szCs w:val="20"/>
               </w:rPr>
             </w:pPr>
-            <w:r>
-              <w:rPr>
-                <w:color w:val="000000"/>
-                <w:sz w:val="20"/>
-                <w:szCs w:val="20"/>
-              </w:rPr>
-              <w:t>0.00</w:t>
-            </w:r>
+            <w:ins w:id="580" w:author="Kris.Wild" w:date="2023-04-21T21:01:00Z">
+              <w:r>
+                <w:rPr>
+                  <w:color w:val="000000"/>
+                  <w:sz w:val="20"/>
+                  <w:szCs w:val="20"/>
+                </w:rPr>
+                <w:t>-</w:t>
+              </w:r>
+            </w:ins>
+            <w:del w:id="581" w:author="Kris.Wild" w:date="2023-04-21T21:23:00Z">
+              <w:r>
+                <w:rPr>
+                  <w:color w:val="000000"/>
+                  <w:sz w:val="20"/>
+                  <w:szCs w:val="20"/>
+                </w:rPr>
+                <w:delText>0.</w:delText>
+              </w:r>
+            </w:del>
+            <w:del w:id="582" w:author="Kris.Wild" w:date="2023-04-21T21:01:00Z">
+              <w:r>
+                <w:rPr>
+                  <w:color w:val="000000"/>
+                  <w:sz w:val="20"/>
+                  <w:szCs w:val="20"/>
+                </w:rPr>
+                <w:delText>00</w:delText>
+              </w:r>
+            </w:del>
+            <w:ins w:id="583" w:author="Kris.Wild" w:date="2023-04-21T21:23:00Z">
+              <w:r>
+                <w:rPr>
+                  <w:color w:val="000000"/>
+                  <w:sz w:val="20"/>
+                  <w:szCs w:val="20"/>
+                </w:rPr>
+                <w:t>8.53</w:t>
+              </w:r>
+            </w:ins>
           </w:p>
         </w:tc>
         <w:tc>
@@ -29679,14 +29733,36 @@
                 <w:szCs w:val="20"/>
               </w:rPr>
             </w:pPr>
-            <w:r>
-              <w:rPr>
-                <w:color w:val="000000"/>
-                <w:sz w:val="20"/>
-                <w:szCs w:val="20"/>
-              </w:rPr>
-              <w:t>0.02</w:t>
-            </w:r>
+            <w:del w:id="584" w:author="Kris.Wild" w:date="2023-04-21T21:23:00Z">
+              <w:r>
+                <w:rPr>
+                  <w:color w:val="000000"/>
+                  <w:sz w:val="20"/>
+                  <w:szCs w:val="20"/>
+                </w:rPr>
+                <w:delText>0.</w:delText>
+              </w:r>
+            </w:del>
+            <w:del w:id="585" w:author="Kris.Wild" w:date="2023-04-21T21:01:00Z">
+              <w:r>
+                <w:rPr>
+                  <w:color w:val="000000"/>
+                  <w:sz w:val="20"/>
+                  <w:szCs w:val="20"/>
+                </w:rPr>
+                <w:delText>02</w:delText>
+              </w:r>
+            </w:del>
+            <w:ins w:id="586" w:author="Kris.Wild" w:date="2023-04-21T21:23:00Z">
+              <w:r>
+                <w:rPr>
+                  <w:color w:val="000000"/>
+                  <w:sz w:val="20"/>
+                  <w:szCs w:val="20"/>
+                </w:rPr>
+                <w:t>15.57</w:t>
+              </w:r>
+            </w:ins>
           </w:p>
         </w:tc>
         <w:tc>
@@ -29718,8 +29794,38 @@
                 <w:sz w:val="20"/>
                 <w:szCs w:val="20"/>
               </w:rPr>
-              <w:t>0.29</w:t>
+              <w:t>0.</w:t>
             </w:r>
+            <w:del w:id="587" w:author="Kris.Wild" w:date="2023-04-21T21:01:00Z">
+              <w:r>
+                <w:rPr>
+                  <w:color w:val="000000"/>
+                  <w:sz w:val="20"/>
+                  <w:szCs w:val="20"/>
+                </w:rPr>
+                <w:delText>29</w:delText>
+              </w:r>
+            </w:del>
+            <w:ins w:id="588" w:author="Kris.Wild" w:date="2023-04-21T21:01:00Z">
+              <w:r>
+                <w:rPr>
+                  <w:color w:val="000000"/>
+                  <w:sz w:val="20"/>
+                  <w:szCs w:val="20"/>
+                </w:rPr>
+                <w:t>5</w:t>
+              </w:r>
+            </w:ins>
+            <w:ins w:id="589" w:author="Kris.Wild" w:date="2023-04-21T21:22:00Z">
+              <w:r>
+                <w:rPr>
+                  <w:color w:val="000000"/>
+                  <w:sz w:val="20"/>
+                  <w:szCs w:val="20"/>
+                </w:rPr>
+                <w:t>3</w:t>
+              </w:r>
+            </w:ins>
           </w:p>
         </w:tc>
       </w:tr>
@@ -29871,14 +29977,46 @@
                 <w:szCs w:val="20"/>
               </w:rPr>
             </w:pPr>
-            <w:r>
-              <w:rPr>
-                <w:color w:val="000000"/>
-                <w:sz w:val="20"/>
-                <w:szCs w:val="20"/>
-              </w:rPr>
-              <w:t>0.00</w:t>
-            </w:r>
+            <w:ins w:id="590" w:author="Kris.Wild" w:date="2023-04-21T21:09:00Z">
+              <w:r>
+                <w:rPr>
+                  <w:color w:val="000000"/>
+                  <w:sz w:val="20"/>
+                  <w:szCs w:val="20"/>
+                </w:rPr>
+                <w:t>-</w:t>
+              </w:r>
+            </w:ins>
+            <w:del w:id="591" w:author="Kris.Wild" w:date="2023-04-21T21:23:00Z">
+              <w:r>
+                <w:rPr>
+                  <w:color w:val="000000"/>
+                  <w:sz w:val="20"/>
+                  <w:szCs w:val="20"/>
+                </w:rPr>
+                <w:delText>0.</w:delText>
+              </w:r>
+            </w:del>
+            <w:del w:id="592" w:author="Kris.Wild" w:date="2023-04-21T21:09:00Z">
+              <w:r>
+                <w:rPr>
+                  <w:color w:val="000000"/>
+                  <w:sz w:val="20"/>
+                  <w:szCs w:val="20"/>
+                </w:rPr>
+                <w:delText>00</w:delText>
+              </w:r>
+            </w:del>
+            <w:ins w:id="593" w:author="Kris.Wild" w:date="2023-04-21T21:23:00Z">
+              <w:r>
+                <w:rPr>
+                  <w:color w:val="000000"/>
+                  <w:sz w:val="20"/>
+                  <w:szCs w:val="20"/>
+                </w:rPr>
+                <w:t>4.06</w:t>
+              </w:r>
+            </w:ins>
           </w:p>
         </w:tc>
         <w:tc>
@@ -29904,14 +30042,46 @@
                 <w:szCs w:val="20"/>
               </w:rPr>
             </w:pPr>
-            <w:r>
-              <w:rPr>
-                <w:color w:val="000000"/>
-                <w:sz w:val="20"/>
-                <w:szCs w:val="20"/>
-              </w:rPr>
-              <w:t>-0.01</w:t>
-            </w:r>
+            <w:ins w:id="594" w:author="Kris.Wild" w:date="2023-04-21T21:23:00Z">
+              <w:r>
+                <w:rPr>
+                  <w:color w:val="000000"/>
+                  <w:sz w:val="20"/>
+                  <w:szCs w:val="20"/>
+                </w:rPr>
+                <w:t>-</w:t>
+              </w:r>
+            </w:ins>
+            <w:del w:id="595" w:author="Kris.Wild" w:date="2023-04-21T21:23:00Z">
+              <w:r>
+                <w:rPr>
+                  <w:color w:val="000000"/>
+                  <w:sz w:val="20"/>
+                  <w:szCs w:val="20"/>
+                </w:rPr>
+                <w:delText>-0.</w:delText>
+              </w:r>
+            </w:del>
+            <w:del w:id="596" w:author="Kris.Wild" w:date="2023-04-21T21:02:00Z">
+              <w:r>
+                <w:rPr>
+                  <w:color w:val="000000"/>
+                  <w:sz w:val="20"/>
+                  <w:szCs w:val="20"/>
+                </w:rPr>
+                <w:delText>01</w:delText>
+              </w:r>
+            </w:del>
+            <w:ins w:id="597" w:author="Kris.Wild" w:date="2023-04-21T21:23:00Z">
+              <w:r>
+                <w:rPr>
+                  <w:color w:val="000000"/>
+                  <w:sz w:val="20"/>
+                  <w:szCs w:val="20"/>
+                </w:rPr>
+                <w:t>15.80</w:t>
+              </w:r>
+            </w:ins>
           </w:p>
         </w:tc>
         <w:tc>
@@ -29937,14 +30107,36 @@
                 <w:szCs w:val="20"/>
               </w:rPr>
             </w:pPr>
-            <w:r>
-              <w:rPr>
-                <w:color w:val="000000"/>
-                <w:sz w:val="20"/>
-                <w:szCs w:val="20"/>
-              </w:rPr>
-              <w:t>0.02</w:t>
-            </w:r>
+            <w:del w:id="598" w:author="Kris.Wild" w:date="2023-04-21T21:23:00Z">
+              <w:r>
+                <w:rPr>
+                  <w:color w:val="000000"/>
+                  <w:sz w:val="20"/>
+                  <w:szCs w:val="20"/>
+                </w:rPr>
+                <w:delText>0.</w:delText>
+              </w:r>
+            </w:del>
+            <w:del w:id="599" w:author="Kris.Wild" w:date="2023-04-21T21:02:00Z">
+              <w:r>
+                <w:rPr>
+                  <w:color w:val="000000"/>
+                  <w:sz w:val="20"/>
+                  <w:szCs w:val="20"/>
+                </w:rPr>
+                <w:delText>02</w:delText>
+              </w:r>
+            </w:del>
+            <w:ins w:id="600" w:author="Kris.Wild" w:date="2023-04-21T21:23:00Z">
+              <w:r>
+                <w:rPr>
+                  <w:color w:val="000000"/>
+                  <w:sz w:val="20"/>
+                  <w:szCs w:val="20"/>
+                </w:rPr>
+                <w:t>7.71</w:t>
+              </w:r>
+            </w:ins>
           </w:p>
         </w:tc>
         <w:tc>
@@ -29976,8 +30168,28 @@
                 <w:sz w:val="20"/>
                 <w:szCs w:val="20"/>
               </w:rPr>
-              <w:t>0.39</w:t>
+              <w:t>0.</w:t>
             </w:r>
+            <w:del w:id="601" w:author="Kris.Wild" w:date="2023-04-21T21:08:00Z">
+              <w:r>
+                <w:rPr>
+                  <w:color w:val="000000"/>
+                  <w:sz w:val="20"/>
+                  <w:szCs w:val="20"/>
+                </w:rPr>
+                <w:delText>39</w:delText>
+              </w:r>
+            </w:del>
+            <w:ins w:id="602" w:author="Kris.Wild" w:date="2023-04-21T21:22:00Z">
+              <w:r>
+                <w:rPr>
+                  <w:color w:val="000000"/>
+                  <w:sz w:val="20"/>
+                  <w:szCs w:val="20"/>
+                </w:rPr>
+                <w:t>47</w:t>
+              </w:r>
+            </w:ins>
           </w:p>
         </w:tc>
       </w:tr>
@@ -30140,14 +30352,44 @@
                 <w:szCs w:val="20"/>
               </w:rPr>
             </w:pPr>
+            <w:ins w:id="603" w:author="Kris.Wild" w:date="2023-04-21T21:10:00Z">
+              <w:r>
+                <w:rPr>
+                  <w:color w:val="000000"/>
+                  <w:sz w:val="20"/>
+                  <w:szCs w:val="20"/>
+                </w:rPr>
+                <w:t>-</w:t>
+              </w:r>
+            </w:ins>
             <w:r>
               <w:rPr>
                 <w:color w:val="000000"/>
                 <w:sz w:val="20"/>
                 <w:szCs w:val="20"/>
               </w:rPr>
-              <w:t>0.00</w:t>
+              <w:t>0.</w:t>
             </w:r>
+            <w:del w:id="604" w:author="Kris.Wild" w:date="2023-04-21T21:10:00Z">
+              <w:r>
+                <w:rPr>
+                  <w:color w:val="000000"/>
+                  <w:sz w:val="20"/>
+                  <w:szCs w:val="20"/>
+                </w:rPr>
+                <w:delText>00</w:delText>
+              </w:r>
+            </w:del>
+            <w:ins w:id="605" w:author="Kris.Wild" w:date="2023-04-21T21:27:00Z">
+              <w:r>
+                <w:rPr>
+                  <w:color w:val="000000"/>
+                  <w:sz w:val="20"/>
+                  <w:szCs w:val="20"/>
+                </w:rPr>
+                <w:t>43</w:t>
+              </w:r>
+            </w:ins>
           </w:p>
         </w:tc>
         <w:tc>
@@ -30179,8 +30421,56 @@
                 <w:sz w:val="20"/>
                 <w:szCs w:val="20"/>
               </w:rPr>
-              <w:t>-0.02</w:t>
+              <w:t>-</w:t>
             </w:r>
+            <w:del w:id="606" w:author="Kris.Wild" w:date="2023-04-21T21:27:00Z">
+              <w:r>
+                <w:rPr>
+                  <w:color w:val="000000"/>
+                  <w:sz w:val="20"/>
+                  <w:szCs w:val="20"/>
+                </w:rPr>
+                <w:delText>0</w:delText>
+              </w:r>
+            </w:del>
+            <w:ins w:id="607" w:author="Kris.Wild" w:date="2023-04-21T21:27:00Z">
+              <w:r>
+                <w:rPr>
+                  <w:color w:val="000000"/>
+                  <w:sz w:val="20"/>
+                  <w:szCs w:val="20"/>
+                </w:rPr>
+                <w:t>4</w:t>
+              </w:r>
+            </w:ins>
+            <w:r>
+              <w:rPr>
+                <w:color w:val="000000"/>
+                <w:sz w:val="20"/>
+                <w:szCs w:val="20"/>
+              </w:rPr>
+              <w:t>.</w:t>
+            </w:r>
+            <w:del w:id="608" w:author="Kris.Wild" w:date="2023-04-21T21:10:00Z">
+              <w:r>
+                <w:rPr>
+                  <w:color w:val="000000"/>
+                  <w:sz w:val="20"/>
+                  <w:szCs w:val="20"/>
+                </w:rPr>
+                <w:delText>02</w:delText>
+              </w:r>
+            </w:del>
+            <w:ins w:id="609" w:author="Kris.Wild" w:date="2023-04-21T21:27:00Z">
+              <w:r>
+                <w:rPr>
+                  <w:color w:val="000000"/>
+                  <w:sz w:val="20"/>
+                  <w:szCs w:val="20"/>
+                </w:rPr>
+                <w:t>92</w:t>
+              </w:r>
+            </w:ins>
           </w:p>
         </w:tc>
         <w:tc>
@@ -30206,14 +30496,36 @@
                 <w:szCs w:val="20"/>
               </w:rPr>
             </w:pPr>
-            <w:r>
-              <w:rPr>
-                <w:color w:val="000000"/>
-                <w:sz w:val="20"/>
-                <w:szCs w:val="20"/>
-              </w:rPr>
-              <w:t>0.01</w:t>
-            </w:r>
+            <w:del w:id="610" w:author="Kris.Wild" w:date="2023-04-21T21:27:00Z">
+              <w:r>
+                <w:rPr>
+                  <w:color w:val="000000"/>
+                  <w:sz w:val="20"/>
+                  <w:szCs w:val="20"/>
+                </w:rPr>
+                <w:delText>0.</w:delText>
+              </w:r>
+            </w:del>
+            <w:del w:id="611" w:author="Kris.Wild" w:date="2023-04-21T21:10:00Z">
+              <w:r>
+                <w:rPr>
+                  <w:color w:val="000000"/>
+                  <w:sz w:val="20"/>
+                  <w:szCs w:val="20"/>
+                </w:rPr>
+                <w:delText>01</w:delText>
+              </w:r>
+            </w:del>
+            <w:ins w:id="612" w:author="Kris.Wild" w:date="2023-04-21T21:27:00Z">
+              <w:r>
+                <w:rPr>
+                  <w:color w:val="000000"/>
+                  <w:sz w:val="20"/>
+                  <w:szCs w:val="20"/>
+                </w:rPr>
+                <w:t>3.88</w:t>
+              </w:r>
+            </w:ins>
           </w:p>
         </w:tc>
         <w:tc>
@@ -30245,8 +30557,28 @@
                 <w:sz w:val="20"/>
                 <w:szCs w:val="20"/>
               </w:rPr>
-              <w:t>0.73</w:t>
+              <w:t>0.</w:t>
             </w:r>
+            <w:del w:id="613" w:author="Kris.Wild" w:date="2023-04-21T21:07:00Z">
+              <w:r>
+                <w:rPr>
+                  <w:color w:val="000000"/>
+                  <w:sz w:val="20"/>
+                  <w:szCs w:val="20"/>
+                </w:rPr>
+                <w:delText>73</w:delText>
+              </w:r>
+            </w:del>
+            <w:ins w:id="614" w:author="Kris.Wild" w:date="2023-04-21T21:26:00Z">
+              <w:r>
+                <w:rPr>
+                  <w:color w:val="000000"/>
+                  <w:sz w:val="20"/>
+                  <w:szCs w:val="20"/>
+                </w:rPr>
+                <w:t>85</w:t>
+              </w:r>
+            </w:ins>
           </w:p>
         </w:tc>
       </w:tr>
@@ -30416,8 +30748,38 @@
                 <w:sz w:val="20"/>
                 <w:szCs w:val="20"/>
               </w:rPr>
-              <w:t>-0.01</w:t>
+              <w:t>-</w:t>
             </w:r>
+            <w:del w:id="615" w:author="Kris.Wild" w:date="2023-04-21T21:27:00Z">
+              <w:r>
+                <w:rPr>
+                  <w:color w:val="000000"/>
+                  <w:sz w:val="20"/>
+                  <w:szCs w:val="20"/>
+                </w:rPr>
+                <w:delText>0.</w:delText>
+              </w:r>
+            </w:del>
+            <w:del w:id="616" w:author="Kris.Wild" w:date="2023-04-21T21:10:00Z">
+              <w:r>
+                <w:rPr>
+                  <w:color w:val="000000"/>
+                  <w:sz w:val="20"/>
+                  <w:szCs w:val="20"/>
+                </w:rPr>
+                <w:delText>01</w:delText>
+              </w:r>
+            </w:del>
+            <w:ins w:id="617" w:author="Kris.Wild" w:date="2023-04-21T21:27:00Z">
+              <w:r>
+                <w:rPr>
+                  <w:color w:val="000000"/>
+                  <w:sz w:val="20"/>
+                  <w:szCs w:val="20"/>
+                </w:rPr>
+                <w:t>2.59</w:t>
+              </w:r>
+            </w:ins>
           </w:p>
         </w:tc>
         <w:tc>
@@ -30452,8 +30814,38 @@
                 <w:sz w:val="20"/>
                 <w:szCs w:val="20"/>
               </w:rPr>
-              <w:t>-0.02</w:t>
+              <w:t>-</w:t>
             </w:r>
+            <w:del w:id="618" w:author="Kris.Wild" w:date="2023-04-21T21:27:00Z">
+              <w:r>
+                <w:rPr>
+                  <w:color w:val="000000"/>
+                  <w:sz w:val="20"/>
+                  <w:szCs w:val="20"/>
+                </w:rPr>
+                <w:delText>0.</w:delText>
+              </w:r>
+            </w:del>
+            <w:del w:id="619" w:author="Kris.Wild" w:date="2023-04-21T21:10:00Z">
+              <w:r>
+                <w:rPr>
+                  <w:color w:val="000000"/>
+                  <w:sz w:val="20"/>
+                  <w:szCs w:val="20"/>
+                </w:rPr>
+                <w:delText>02</w:delText>
+              </w:r>
+            </w:del>
+            <w:ins w:id="620" w:author="Kris.Wild" w:date="2023-04-21T21:27:00Z">
+              <w:r>
+                <w:rPr>
+                  <w:color w:val="000000"/>
+                  <w:sz w:val="20"/>
+                  <w:szCs w:val="20"/>
+                </w:rPr>
+                <w:t>6.54</w:t>
+              </w:r>
+            </w:ins>
           </w:p>
         </w:tc>
         <w:tc>
@@ -30482,14 +30874,36 @@
                 <w:szCs w:val="20"/>
               </w:rPr>
             </w:pPr>
-            <w:r>
-              <w:rPr>
-                <w:color w:val="000000"/>
-                <w:sz w:val="20"/>
-                <w:szCs w:val="20"/>
-              </w:rPr>
-              <w:t>0.01</w:t>
-            </w:r>
+            <w:del w:id="621" w:author="Kris.Wild" w:date="2023-04-21T21:27:00Z">
+              <w:r>
+                <w:rPr>
+                  <w:color w:val="000000"/>
+                  <w:sz w:val="20"/>
+                  <w:szCs w:val="20"/>
+                </w:rPr>
+                <w:delText>0.</w:delText>
+              </w:r>
+            </w:del>
+            <w:del w:id="622" w:author="Kris.Wild" w:date="2023-04-21T21:10:00Z">
+              <w:r>
+                <w:rPr>
+                  <w:color w:val="000000"/>
+                  <w:sz w:val="20"/>
+                  <w:szCs w:val="20"/>
+                </w:rPr>
+                <w:delText>01</w:delText>
+              </w:r>
+            </w:del>
+            <w:ins w:id="623" w:author="Kris.Wild" w:date="2023-04-21T21:27:00Z">
+              <w:r>
+                <w:rPr>
+                  <w:color w:val="000000"/>
+                  <w:sz w:val="20"/>
+                  <w:szCs w:val="20"/>
+                </w:rPr>
+                <w:t>1.13</w:t>
+              </w:r>
+            </w:ins>
           </w:p>
         </w:tc>
         <w:tc>
@@ -30524,8 +30938,28 @@
                 <w:sz w:val="20"/>
                 <w:szCs w:val="20"/>
               </w:rPr>
-              <w:t>0.24</w:t>
+              <w:t>0.</w:t>
             </w:r>
+            <w:del w:id="624" w:author="Kris.Wild" w:date="2023-04-21T21:09:00Z">
+              <w:r>
+                <w:rPr>
+                  <w:color w:val="000000"/>
+                  <w:sz w:val="20"/>
+                  <w:szCs w:val="20"/>
+                </w:rPr>
+                <w:delText>24</w:delText>
+              </w:r>
+            </w:del>
+            <w:ins w:id="625" w:author="Kris.Wild" w:date="2023-04-21T21:26:00Z">
+              <w:r>
+                <w:rPr>
+                  <w:color w:val="000000"/>
+                  <w:sz w:val="20"/>
+                  <w:szCs w:val="20"/>
+                </w:rPr>
+                <w:t>18</w:t>
+              </w:r>
+            </w:ins>
           </w:p>
         </w:tc>
       </w:tr>
@@ -31803,8 +32237,28 @@
                 <w:sz w:val="20"/>
                 <w:szCs w:val="20"/>
               </w:rPr>
-              <w:t>-0.03</w:t>
+              <w:t>-</w:t>
             </w:r>
+            <w:ins w:id="626" w:author="Kris.Wild" w:date="2023-04-21T21:31:00Z">
+              <w:r>
+                <w:rPr>
+                  <w:color w:val="000000"/>
+                  <w:sz w:val="20"/>
+                  <w:szCs w:val="20"/>
+                </w:rPr>
+                <w:t>1.50</w:t>
+              </w:r>
+            </w:ins>
+            <w:del w:id="627" w:author="Kris.Wild" w:date="2023-04-21T21:30:00Z">
+              <w:r>
+                <w:rPr>
+                  <w:color w:val="000000"/>
+                  <w:sz w:val="20"/>
+                  <w:szCs w:val="20"/>
+                </w:rPr>
+                <w:delText>0.03</w:delText>
+              </w:r>
+            </w:del>
           </w:p>
         </w:tc>
         <w:tc>
@@ -31836,8 +32290,28 @@
                 <w:sz w:val="20"/>
                 <w:szCs w:val="20"/>
               </w:rPr>
-              <w:t>-0.12</w:t>
+              <w:t>-</w:t>
             </w:r>
+            <w:del w:id="628" w:author="Kris.Wild" w:date="2023-04-21T21:31:00Z">
+              <w:r>
+                <w:rPr>
+                  <w:color w:val="000000"/>
+                  <w:sz w:val="20"/>
+                  <w:szCs w:val="20"/>
+                </w:rPr>
+                <w:delText>0.12</w:delText>
+              </w:r>
+            </w:del>
+            <w:ins w:id="629" w:author="Kris.Wild" w:date="2023-04-21T21:31:00Z">
+              <w:r>
+                <w:rPr>
+                  <w:color w:val="000000"/>
+                  <w:sz w:val="20"/>
+                  <w:szCs w:val="20"/>
+                </w:rPr>
+                <w:t>4.60</w:t>
+              </w:r>
+            </w:ins>
           </w:p>
         </w:tc>
         <w:tc>
@@ -31863,14 +32337,36 @@
                 <w:szCs w:val="20"/>
               </w:rPr>
             </w:pPr>
-            <w:r>
-              <w:rPr>
-                <w:color w:val="000000"/>
-                <w:sz w:val="20"/>
-                <w:szCs w:val="20"/>
-              </w:rPr>
-              <w:t>0.05</w:t>
-            </w:r>
+            <w:del w:id="630" w:author="Kris.Wild" w:date="2023-04-21T21:31:00Z">
+              <w:r>
+                <w:rPr>
+                  <w:color w:val="000000"/>
+                  <w:sz w:val="20"/>
+                  <w:szCs w:val="20"/>
+                </w:rPr>
+                <w:delText>0.0</w:delText>
+              </w:r>
+            </w:del>
+            <w:ins w:id="631" w:author="Kris.Wild" w:date="2023-04-21T21:31:00Z">
+              <w:r>
+                <w:rPr>
+                  <w:color w:val="000000"/>
+                  <w:sz w:val="20"/>
+                  <w:szCs w:val="20"/>
+                </w:rPr>
+                <w:t>1.78</w:t>
+              </w:r>
+            </w:ins>
+            <w:del w:id="632" w:author="Kris.Wild" w:date="2023-04-21T21:31:00Z">
+              <w:r>
+                <w:rPr>
+                  <w:color w:val="000000"/>
+                  <w:sz w:val="20"/>
+                  <w:szCs w:val="20"/>
+                </w:rPr>
+                <w:delText>5</w:delText>
+              </w:r>
+            </w:del>
           </w:p>
         </w:tc>
         <w:tc>
@@ -31902,8 +32398,28 @@
                 <w:sz w:val="20"/>
                 <w:szCs w:val="20"/>
               </w:rPr>
-              <w:t>0.40</w:t>
+              <w:t>0.</w:t>
             </w:r>
+            <w:del w:id="633" w:author="Kris.Wild" w:date="2023-04-21T21:31:00Z">
+              <w:r>
+                <w:rPr>
+                  <w:color w:val="000000"/>
+                  <w:sz w:val="20"/>
+                  <w:szCs w:val="20"/>
+                </w:rPr>
+                <w:delText>40</w:delText>
+              </w:r>
+            </w:del>
+            <w:ins w:id="634" w:author="Kris.Wild" w:date="2023-04-21T21:31:00Z">
+              <w:r>
+                <w:rPr>
+                  <w:color w:val="000000"/>
+                  <w:sz w:val="20"/>
+                  <w:szCs w:val="20"/>
+                </w:rPr>
+                <w:t>37</w:t>
+              </w:r>
+            </w:ins>
           </w:p>
         </w:tc>
       </w:tr>
@@ -32073,8 +32589,28 @@
                 <w:sz w:val="20"/>
                 <w:szCs w:val="20"/>
               </w:rPr>
-              <w:t>-0.08</w:t>
+              <w:t>-</w:t>
             </w:r>
+            <w:del w:id="635" w:author="Kris.Wild" w:date="2023-04-21T21:31:00Z">
+              <w:r>
+                <w:rPr>
+                  <w:color w:val="000000"/>
+                  <w:sz w:val="20"/>
+                  <w:szCs w:val="20"/>
+                </w:rPr>
+                <w:delText>0.08</w:delText>
+              </w:r>
+            </w:del>
+            <w:ins w:id="636" w:author="Kris.Wild" w:date="2023-04-21T21:31:00Z">
+              <w:r>
+                <w:rPr>
+                  <w:color w:val="000000"/>
+                  <w:sz w:val="20"/>
+                  <w:szCs w:val="20"/>
+                </w:rPr>
+                <w:t>1.16</w:t>
+              </w:r>
+            </w:ins>
           </w:p>
         </w:tc>
         <w:tc>
@@ -32109,8 +32645,28 @@
                 <w:sz w:val="20"/>
                 <w:szCs w:val="20"/>
               </w:rPr>
-              <w:t>-0.18</w:t>
+              <w:t>-</w:t>
             </w:r>
+            <w:del w:id="637" w:author="Kris.Wild" w:date="2023-04-21T21:31:00Z">
+              <w:r>
+                <w:rPr>
+                  <w:color w:val="000000"/>
+                  <w:sz w:val="20"/>
+                  <w:szCs w:val="20"/>
+                </w:rPr>
+                <w:delText>0.18</w:delText>
+              </w:r>
+            </w:del>
+            <w:ins w:id="638" w:author="Kris.Wild" w:date="2023-04-21T21:31:00Z">
+              <w:r>
+                <w:rPr>
+                  <w:color w:val="000000"/>
+                  <w:sz w:val="20"/>
+                  <w:szCs w:val="20"/>
+                </w:rPr>
+                <w:t>3.99</w:t>
+              </w:r>
+            </w:ins>
           </w:p>
         </w:tc>
         <w:tc>
@@ -32139,14 +32695,26 @@
                 <w:szCs w:val="20"/>
               </w:rPr>
             </w:pPr>
-            <w:r>
-              <w:rPr>
-                <w:color w:val="000000"/>
-                <w:sz w:val="20"/>
-                <w:szCs w:val="20"/>
-              </w:rPr>
-              <w:t>0.00</w:t>
-            </w:r>
+            <w:del w:id="639" w:author="Kris.Wild" w:date="2023-04-21T21:31:00Z">
+              <w:r>
+                <w:rPr>
+                  <w:color w:val="000000"/>
+                  <w:sz w:val="20"/>
+                  <w:szCs w:val="20"/>
+                </w:rPr>
+                <w:delText>0.00</w:delText>
+              </w:r>
+            </w:del>
+            <w:ins w:id="640" w:author="Kris.Wild" w:date="2023-04-21T21:31:00Z">
+              <w:r>
+                <w:rPr>
+                  <w:color w:val="000000"/>
+                  <w:sz w:val="20"/>
+                  <w:szCs w:val="20"/>
+                </w:rPr>
+                <w:t>1.68</w:t>
+              </w:r>
+            </w:ins>
           </w:p>
         </w:tc>
         <w:tc>
@@ -32181,8 +32749,28 @@
                 <w:sz w:val="20"/>
                 <w:szCs w:val="20"/>
               </w:rPr>
-              <w:t>0.06</w:t>
+              <w:t>0.</w:t>
             </w:r>
+            <w:del w:id="641" w:author="Kris.Wild" w:date="2023-04-21T21:31:00Z">
+              <w:r>
+                <w:rPr>
+                  <w:color w:val="000000"/>
+                  <w:sz w:val="20"/>
+                  <w:szCs w:val="20"/>
+                </w:rPr>
+                <w:delText>06</w:delText>
+              </w:r>
+            </w:del>
+            <w:ins w:id="642" w:author="Kris.Wild" w:date="2023-04-21T21:31:00Z">
+              <w:r>
+                <w:rPr>
+                  <w:color w:val="000000"/>
+                  <w:sz w:val="20"/>
+                  <w:szCs w:val="20"/>
+                </w:rPr>
+                <w:t>43</w:t>
+              </w:r>
+            </w:ins>
           </w:p>
         </w:tc>
       </w:tr>
@@ -37386,7 +37974,6 @@
     <w:rsid w:val="006E0E20"/>
     <w:rsid w:val="006F3917"/>
     <w:rsid w:val="006F4342"/>
-    <w:rsid w:val="00710783"/>
     <w:rsid w:val="007465CA"/>
     <w:rsid w:val="00784EEB"/>
     <w:rsid w:val="007E330B"/>
@@ -37429,6 +38016,7 @@
     <w:rsid w:val="00ED49A8"/>
     <w:rsid w:val="00EE2E35"/>
     <w:rsid w:val="00F17A74"/>
+    <w:rsid w:val="00F52B10"/>
     <w:rsid w:val="00F52C34"/>
     <w:rsid w:val="00FA0720"/>
     <w:rsid w:val="00FC2C20"/>

</xml_diff>